<commit_message>
Added module to package; For testing tax declaration for land
</commit_message>
<xml_diff>
--- a/src/assets/temp/tax_declaration_template.docx
+++ b/src/assets/temp/tax_declaration_template.docx
@@ -12,8 +12,6 @@
           <w:szCs w:val="28"/>
         </w:rPr>
       </w:pPr>
-      <w:bookmarkStart w:id="0" w:name="_GoBack"/>
-      <w:bookmarkEnd w:id="0"/>
       <w:r>
         <w:rPr>
           <w:rFonts w:ascii="Segoe UI" w:hAnsi="Segoe UI" w:cs="Segoe UI"/>
@@ -127,7 +125,7 @@
                     </wp:anchor>
                   </w:drawing>
                 </mc:Choice>
-                <mc:Fallback xmlns:w16cid="http://schemas.microsoft.com/office/word/2016/wordml/cid" xmlns:am3d="http://schemas.microsoft.com/office/drawing/2017/model3d" xmlns:aink="http://schemas.microsoft.com/office/drawing/2016/ink" xmlns:cx8="http://schemas.microsoft.com/office/drawing/2016/5/14/chartex" xmlns:cx7="http://schemas.microsoft.com/office/drawing/2016/5/13/chartex" xmlns:cx6="http://schemas.microsoft.com/office/drawing/2016/5/12/chartex" xmlns:cx5="http://schemas.microsoft.com/office/drawing/2016/5/11/chartex" xmlns:cx4="http://schemas.microsoft.com/office/drawing/2016/5/10/chartex" xmlns:cx3="http://schemas.microsoft.com/office/drawing/2016/5/9/chartex" xmlns:cx2="http://schemas.microsoft.com/office/drawing/2015/10/21/chartex">
+                <mc:Fallback xmlns:cx2="http://schemas.microsoft.com/office/drawing/2015/10/21/chartex" xmlns:cx3="http://schemas.microsoft.com/office/drawing/2016/5/9/chartex" xmlns:cx4="http://schemas.microsoft.com/office/drawing/2016/5/10/chartex" xmlns:cx5="http://schemas.microsoft.com/office/drawing/2016/5/11/chartex" xmlns:cx6="http://schemas.microsoft.com/office/drawing/2016/5/12/chartex" xmlns:cx7="http://schemas.microsoft.com/office/drawing/2016/5/13/chartex" xmlns:cx8="http://schemas.microsoft.com/office/drawing/2016/5/14/chartex" xmlns:aink="http://schemas.microsoft.com/office/drawing/2016/ink" xmlns:am3d="http://schemas.microsoft.com/office/drawing/2017/model3d" xmlns:w16cid="http://schemas.microsoft.com/office/word/2016/wordml/cid">
                   <w:pict>
                     <v:line id="Straight Connector 4" o:spid="_x0000_s1026" style="position:absolute;z-index:251661312;visibility:visible;mso-wrap-style:square;mso-wrap-distance-left:9pt;mso-wrap-distance-top:0;mso-wrap-distance-right:9pt;mso-wrap-distance-bottom:0;mso-position-horizontal:absolute;mso-position-horizontal-relative:text;mso-position-vertical:absolute;mso-position-vertical-relative:text" from="44.7pt,13.35pt" to="231.4pt,13.35pt" o:gfxdata="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" strokecolor="black [3200]" strokeweight=".5pt">
                       <v:stroke joinstyle="miter"/>
@@ -271,7 +269,7 @@
                     </wp:anchor>
                   </w:drawing>
                 </mc:Choice>
-                <mc:Fallback xmlns:w16cid="http://schemas.microsoft.com/office/word/2016/wordml/cid" xmlns:am3d="http://schemas.microsoft.com/office/drawing/2017/model3d" xmlns:aink="http://schemas.microsoft.com/office/drawing/2016/ink" xmlns:cx8="http://schemas.microsoft.com/office/drawing/2016/5/14/chartex" xmlns:cx7="http://schemas.microsoft.com/office/drawing/2016/5/13/chartex" xmlns:cx6="http://schemas.microsoft.com/office/drawing/2016/5/12/chartex" xmlns:cx5="http://schemas.microsoft.com/office/drawing/2016/5/11/chartex" xmlns:cx4="http://schemas.microsoft.com/office/drawing/2016/5/10/chartex" xmlns:cx3="http://schemas.microsoft.com/office/drawing/2016/5/9/chartex" xmlns:cx2="http://schemas.microsoft.com/office/drawing/2015/10/21/chartex">
+                <mc:Fallback xmlns:cx2="http://schemas.microsoft.com/office/drawing/2015/10/21/chartex" xmlns:cx3="http://schemas.microsoft.com/office/drawing/2016/5/9/chartex" xmlns:cx4="http://schemas.microsoft.com/office/drawing/2016/5/10/chartex" xmlns:cx5="http://schemas.microsoft.com/office/drawing/2016/5/11/chartex" xmlns:cx6="http://schemas.microsoft.com/office/drawing/2016/5/12/chartex" xmlns:cx7="http://schemas.microsoft.com/office/drawing/2016/5/13/chartex" xmlns:cx8="http://schemas.microsoft.com/office/drawing/2016/5/14/chartex" xmlns:aink="http://schemas.microsoft.com/office/drawing/2016/ink" xmlns:am3d="http://schemas.microsoft.com/office/drawing/2017/model3d" xmlns:w16cid="http://schemas.microsoft.com/office/word/2016/wordml/cid">
                   <w:pict>
                     <v:line id="Straight Connector 2" o:spid="_x0000_s1026" style="position:absolute;z-index:251659264;visibility:visible;mso-wrap-style:square;mso-wrap-distance-left:9pt;mso-wrap-distance-top:0;mso-wrap-distance-right:9pt;mso-wrap-distance-bottom:0;mso-position-horizontal:absolute;mso-position-horizontal-relative:text;mso-position-vertical:absolute;mso-position-vertical-relative:text" from="123.65pt,13.4pt" to="297.15pt,13.4pt" o:gfxdata="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" strokecolor="black [3200]" strokeweight=".5pt">
                       <v:stroke joinstyle="miter"/>
@@ -2580,6 +2578,7 @@
           </w:tcPr>
           <w:p>
             <w:pPr>
+              <w:jc w:val="center"/>
               <w:rPr>
                 <w:rFonts w:ascii="Segoe UI" w:hAnsi="Segoe UI" w:cs="Segoe UI"/>
                 <w:b/>
@@ -2645,6 +2644,7 @@
           </w:tcPr>
           <w:p>
             <w:pPr>
+              <w:jc w:val="center"/>
               <w:rPr>
                 <w:rFonts w:ascii="Segoe UI" w:hAnsi="Segoe UI" w:cs="Segoe UI"/>
                 <w:b/>
@@ -2720,6 +2720,7 @@
           </w:tcPr>
           <w:p>
             <w:pPr>
+              <w:jc w:val="center"/>
               <w:rPr>
                 <w:rFonts w:ascii="Segoe UI" w:hAnsi="Segoe UI" w:cs="Segoe UI"/>
                 <w:b/>
@@ -3163,6 +3164,7 @@
           </w:tcPr>
           <w:p>
             <w:pPr>
+              <w:jc w:val="center"/>
               <w:rPr>
                 <w:rFonts w:ascii="Segoe UI" w:hAnsi="Segoe UI" w:cs="Segoe UI"/>
                 <w:b/>
@@ -3170,6 +3172,7 @@
                 <w:szCs w:val="20"/>
               </w:rPr>
             </w:pPr>
+            <w:bookmarkStart w:id="0" w:name="_GoBack"/>
             <w:r>
               <w:rPr>
                 <w:rFonts w:ascii="Segoe UI" w:hAnsi="Segoe UI" w:cs="Segoe UI"/>
@@ -3200,6 +3203,7 @@
               </w:rPr>
               <w:t>}</w:t>
             </w:r>
+            <w:bookmarkEnd w:id="0"/>
           </w:p>
         </w:tc>
         <w:tc>
@@ -5169,6 +5173,7 @@
           </w:tcPr>
           <w:p>
             <w:pPr>
+              <w:jc w:val="center"/>
               <w:rPr>
                 <w:rFonts w:ascii="Segoe UI" w:hAnsi="Segoe UI" w:cs="Segoe UI"/>
                 <w:sz w:val="20"/>
@@ -5241,6 +5246,7 @@
           </w:tcPr>
           <w:p>
             <w:pPr>
+              <w:jc w:val="center"/>
               <w:rPr>
                 <w:rFonts w:ascii="Segoe UI" w:hAnsi="Segoe UI" w:cs="Segoe UI"/>
                 <w:sz w:val="20"/>
@@ -5285,6 +5291,7 @@
           </w:tcPr>
           <w:p>
             <w:pPr>
+              <w:jc w:val="right"/>
               <w:rPr>
                 <w:rFonts w:ascii="Segoe UI" w:hAnsi="Segoe UI" w:cs="Segoe UI"/>
                 <w:sz w:val="20"/>
@@ -5298,6 +5305,14 @@
                 <w:szCs w:val="20"/>
               </w:rPr>
               <w:t xml:space="preserve">Effectivity of Assessment/Reassessment: </w:t>
+            </w:r>
+            <w:r>
+              <w:rPr>
+                <w:rFonts w:ascii="Segoe UI" w:hAnsi="Segoe UI" w:cs="Segoe UI"/>
+                <w:sz w:val="20"/>
+                <w:szCs w:val="20"/>
+              </w:rPr>
+              <w:t xml:space="preserve">  </w:t>
             </w:r>
             <w:proofErr w:type="spellStart"/>
             <w:r>
@@ -6214,7 +6229,7 @@
                     </wp:anchor>
                   </w:drawing>
                 </mc:Choice>
-                <mc:Fallback xmlns:w16cid="http://schemas.microsoft.com/office/word/2016/wordml/cid" xmlns:am3d="http://schemas.microsoft.com/office/drawing/2017/model3d" xmlns:aink="http://schemas.microsoft.com/office/drawing/2016/ink" xmlns:cx8="http://schemas.microsoft.com/office/drawing/2016/5/14/chartex" xmlns:cx7="http://schemas.microsoft.com/office/drawing/2016/5/13/chartex" xmlns:cx6="http://schemas.microsoft.com/office/drawing/2016/5/12/chartex" xmlns:cx5="http://schemas.microsoft.com/office/drawing/2016/5/11/chartex" xmlns:cx4="http://schemas.microsoft.com/office/drawing/2016/5/10/chartex" xmlns:cx3="http://schemas.microsoft.com/office/drawing/2016/5/9/chartex" xmlns:cx2="http://schemas.microsoft.com/office/drawing/2015/10/21/chartex">
+                <mc:Fallback xmlns:cx2="http://schemas.microsoft.com/office/drawing/2015/10/21/chartex" xmlns:cx3="http://schemas.microsoft.com/office/drawing/2016/5/9/chartex" xmlns:cx4="http://schemas.microsoft.com/office/drawing/2016/5/10/chartex" xmlns:cx5="http://schemas.microsoft.com/office/drawing/2016/5/11/chartex" xmlns:cx6="http://schemas.microsoft.com/office/drawing/2016/5/12/chartex" xmlns:cx7="http://schemas.microsoft.com/office/drawing/2016/5/13/chartex" xmlns:cx8="http://schemas.microsoft.com/office/drawing/2016/5/14/chartex" xmlns:aink="http://schemas.microsoft.com/office/drawing/2016/ink" xmlns:am3d="http://schemas.microsoft.com/office/drawing/2017/model3d" xmlns:w16cid="http://schemas.microsoft.com/office/word/2016/wordml/cid">
                   <w:pict>
                     <v:line id="Straight Connector 7" o:spid="_x0000_s1026" style="position:absolute;z-index:251707392;visibility:visible;mso-wrap-style:square;mso-width-percent:0;mso-wrap-distance-left:9pt;mso-wrap-distance-top:0;mso-wrap-distance-right:9pt;mso-wrap-distance-bottom:0;mso-position-horizontal:absolute;mso-position-horizontal-relative:text;mso-position-vertical:absolute;mso-position-vertical-relative:text;mso-width-percent:0;mso-width-relative:margin" from="61.1pt,14.3pt" to="534.2pt,14.3pt" o:gfxdata="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" strokecolor="black [3200]" strokeweight=".5pt">
                       <v:stroke joinstyle="miter"/>
@@ -6284,7 +6299,7 @@
                     </wp:anchor>
                   </w:drawing>
                 </mc:Choice>
-                <mc:Fallback xmlns:w16cid="http://schemas.microsoft.com/office/word/2016/wordml/cid" xmlns:am3d="http://schemas.microsoft.com/office/drawing/2017/model3d" xmlns:aink="http://schemas.microsoft.com/office/drawing/2016/ink" xmlns:cx8="http://schemas.microsoft.com/office/drawing/2016/5/14/chartex" xmlns:cx7="http://schemas.microsoft.com/office/drawing/2016/5/13/chartex" xmlns:cx6="http://schemas.microsoft.com/office/drawing/2016/5/12/chartex" xmlns:cx5="http://schemas.microsoft.com/office/drawing/2016/5/11/chartex" xmlns:cx4="http://schemas.microsoft.com/office/drawing/2016/5/10/chartex" xmlns:cx3="http://schemas.microsoft.com/office/drawing/2016/5/9/chartex" xmlns:cx2="http://schemas.microsoft.com/office/drawing/2015/10/21/chartex">
+                <mc:Fallback xmlns:cx2="http://schemas.microsoft.com/office/drawing/2015/10/21/chartex" xmlns:cx3="http://schemas.microsoft.com/office/drawing/2016/5/9/chartex" xmlns:cx4="http://schemas.microsoft.com/office/drawing/2016/5/10/chartex" xmlns:cx5="http://schemas.microsoft.com/office/drawing/2016/5/11/chartex" xmlns:cx6="http://schemas.microsoft.com/office/drawing/2016/5/12/chartex" xmlns:cx7="http://schemas.microsoft.com/office/drawing/2016/5/13/chartex" xmlns:cx8="http://schemas.microsoft.com/office/drawing/2016/5/14/chartex" xmlns:aink="http://schemas.microsoft.com/office/drawing/2016/ink" xmlns:am3d="http://schemas.microsoft.com/office/drawing/2017/model3d" xmlns:w16cid="http://schemas.microsoft.com/office/word/2016/wordml/cid">
                   <w:pict>
                     <v:line id="Straight Connector 34" o:spid="_x0000_s1026" style="position:absolute;z-index:251710464;visibility:visible;mso-wrap-style:square;mso-width-percent:0;mso-wrap-distance-left:9pt;mso-wrap-distance-top:0;mso-wrap-distance-right:9pt;mso-wrap-distance-bottom:0;mso-position-horizontal:absolute;mso-position-horizontal-relative:text;mso-position-vertical:absolute;mso-position-vertical-relative:text;mso-width-percent:0;mso-width-relative:margin" from="-5.4pt,52.2pt" to="534.2pt,52.2pt" o:gfxdata="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" strokecolor="black [3200]" strokeweight=".5pt">
                       <v:stroke joinstyle="miter"/>
@@ -6354,7 +6369,7 @@
                     </wp:anchor>
                   </w:drawing>
                 </mc:Choice>
-                <mc:Fallback xmlns:w16cid="http://schemas.microsoft.com/office/word/2016/wordml/cid" xmlns:am3d="http://schemas.microsoft.com/office/drawing/2017/model3d" xmlns:aink="http://schemas.microsoft.com/office/drawing/2016/ink" xmlns:cx8="http://schemas.microsoft.com/office/drawing/2016/5/14/chartex" xmlns:cx7="http://schemas.microsoft.com/office/drawing/2016/5/13/chartex" xmlns:cx6="http://schemas.microsoft.com/office/drawing/2016/5/12/chartex" xmlns:cx5="http://schemas.microsoft.com/office/drawing/2016/5/11/chartex" xmlns:cx4="http://schemas.microsoft.com/office/drawing/2016/5/10/chartex" xmlns:cx3="http://schemas.microsoft.com/office/drawing/2016/5/9/chartex" xmlns:cx2="http://schemas.microsoft.com/office/drawing/2015/10/21/chartex">
+                <mc:Fallback xmlns:cx2="http://schemas.microsoft.com/office/drawing/2015/10/21/chartex" xmlns:cx3="http://schemas.microsoft.com/office/drawing/2016/5/9/chartex" xmlns:cx4="http://schemas.microsoft.com/office/drawing/2016/5/10/chartex" xmlns:cx5="http://schemas.microsoft.com/office/drawing/2016/5/11/chartex" xmlns:cx6="http://schemas.microsoft.com/office/drawing/2016/5/12/chartex" xmlns:cx7="http://schemas.microsoft.com/office/drawing/2016/5/13/chartex" xmlns:cx8="http://schemas.microsoft.com/office/drawing/2016/5/14/chartex" xmlns:aink="http://schemas.microsoft.com/office/drawing/2016/ink" xmlns:am3d="http://schemas.microsoft.com/office/drawing/2017/model3d" xmlns:w16cid="http://schemas.microsoft.com/office/word/2016/wordml/cid">
                   <w:pict>
                     <v:line id="Straight Connector 9" o:spid="_x0000_s1026" style="position:absolute;z-index:251709440;visibility:visible;mso-wrap-style:square;mso-width-percent:0;mso-wrap-distance-left:9pt;mso-wrap-distance-top:0;mso-wrap-distance-right:9pt;mso-wrap-distance-bottom:0;mso-position-horizontal:absolute;mso-position-horizontal-relative:text;mso-position-vertical:absolute;mso-position-vertical-relative:text;mso-width-percent:0;mso-width-relative:margin" from="-5.4pt,40.2pt" to="534.2pt,40.2pt" o:gfxdata="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" strokecolor="black [3200]" strokeweight=".5pt">
                       <v:stroke joinstyle="miter"/>
@@ -6424,7 +6439,7 @@
                     </wp:anchor>
                   </w:drawing>
                 </mc:Choice>
-                <mc:Fallback xmlns:w16cid="http://schemas.microsoft.com/office/word/2016/wordml/cid" xmlns:am3d="http://schemas.microsoft.com/office/drawing/2017/model3d" xmlns:aink="http://schemas.microsoft.com/office/drawing/2016/ink" xmlns:cx8="http://schemas.microsoft.com/office/drawing/2016/5/14/chartex" xmlns:cx7="http://schemas.microsoft.com/office/drawing/2016/5/13/chartex" xmlns:cx6="http://schemas.microsoft.com/office/drawing/2016/5/12/chartex" xmlns:cx5="http://schemas.microsoft.com/office/drawing/2016/5/11/chartex" xmlns:cx4="http://schemas.microsoft.com/office/drawing/2016/5/10/chartex" xmlns:cx3="http://schemas.microsoft.com/office/drawing/2016/5/9/chartex" xmlns:cx2="http://schemas.microsoft.com/office/drawing/2015/10/21/chartex">
+                <mc:Fallback xmlns:cx2="http://schemas.microsoft.com/office/drawing/2015/10/21/chartex" xmlns:cx3="http://schemas.microsoft.com/office/drawing/2016/5/9/chartex" xmlns:cx4="http://schemas.microsoft.com/office/drawing/2016/5/10/chartex" xmlns:cx5="http://schemas.microsoft.com/office/drawing/2016/5/11/chartex" xmlns:cx6="http://schemas.microsoft.com/office/drawing/2016/5/12/chartex" xmlns:cx7="http://schemas.microsoft.com/office/drawing/2016/5/13/chartex" xmlns:cx8="http://schemas.microsoft.com/office/drawing/2016/5/14/chartex" xmlns:aink="http://schemas.microsoft.com/office/drawing/2016/ink" xmlns:am3d="http://schemas.microsoft.com/office/drawing/2017/model3d" xmlns:w16cid="http://schemas.microsoft.com/office/word/2016/wordml/cid">
                   <w:pict>
                     <v:line id="Straight Connector 8" o:spid="_x0000_s1026" style="position:absolute;z-index:251708416;visibility:visible;mso-wrap-style:square;mso-width-percent:0;mso-wrap-distance-left:9pt;mso-wrap-distance-top:0;mso-wrap-distance-right:9pt;mso-wrap-distance-bottom:0;mso-position-horizontal:absolute;mso-position-horizontal-relative:text;mso-position-vertical:absolute;mso-position-vertical-relative:text;mso-width-percent:0;mso-width-relative:margin" from="-5.4pt,26.75pt" to="534.2pt,26.75pt" o:gfxdata="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" strokecolor="black [3200]" strokeweight=".5pt">
                       <v:stroke joinstyle="miter"/>
@@ -7545,7 +7560,7 @@
 </file>
 
 <file path=customXml/itemProps1.xml><?xml version="1.0" encoding="utf-8"?>
-<ds:datastoreItem xmlns:ds="http://schemas.openxmlformats.org/officeDocument/2006/customXml" ds:itemID="{80361A01-FBC2-4C98-93BE-83EDC00E1CA1}">
+<ds:datastoreItem xmlns:ds="http://schemas.openxmlformats.org/officeDocument/2006/customXml" ds:itemID="{CEFA381F-4602-4561-8ECF-6FD1B857E69C}">
   <ds:schemaRefs>
     <ds:schemaRef ds:uri="http://schemas.openxmlformats.org/officeDocument/2006/bibliography"/>
   </ds:schemaRefs>

</xml_diff>

<commit_message>
Added reset page function on faas records and clearance; for testing reference number on tax dec file generation
</commit_message>
<xml_diff>
--- a/src/assets/temp/tax_declaration_template.docx
+++ b/src/assets/temp/tax_declaration_template.docx
@@ -21,6 +21,8 @@
         </w:rPr>
         <w:t>TAX DECLARATION OF REAL PROPERTY</w:t>
       </w:r>
+      <w:bookmarkStart w:id="0" w:name="_GoBack"/>
+      <w:bookmarkEnd w:id="0"/>
     </w:p>
     <w:tbl>
       <w:tblPr>
@@ -125,7 +127,7 @@
                     </wp:anchor>
                   </w:drawing>
                 </mc:Choice>
-                <mc:Fallback xmlns:cx2="http://schemas.microsoft.com/office/drawing/2015/10/21/chartex" xmlns:cx3="http://schemas.microsoft.com/office/drawing/2016/5/9/chartex" xmlns:cx4="http://schemas.microsoft.com/office/drawing/2016/5/10/chartex" xmlns:cx5="http://schemas.microsoft.com/office/drawing/2016/5/11/chartex" xmlns:cx6="http://schemas.microsoft.com/office/drawing/2016/5/12/chartex" xmlns:cx7="http://schemas.microsoft.com/office/drawing/2016/5/13/chartex" xmlns:cx8="http://schemas.microsoft.com/office/drawing/2016/5/14/chartex" xmlns:aink="http://schemas.microsoft.com/office/drawing/2016/ink" xmlns:am3d="http://schemas.microsoft.com/office/drawing/2017/model3d" xmlns:w16cid="http://schemas.microsoft.com/office/word/2016/wordml/cid">
+                <mc:Fallback xmlns:w16cid="http://schemas.microsoft.com/office/word/2016/wordml/cid" xmlns:am3d="http://schemas.microsoft.com/office/drawing/2017/model3d" xmlns:aink="http://schemas.microsoft.com/office/drawing/2016/ink" xmlns:cx8="http://schemas.microsoft.com/office/drawing/2016/5/14/chartex" xmlns:cx7="http://schemas.microsoft.com/office/drawing/2016/5/13/chartex" xmlns:cx6="http://schemas.microsoft.com/office/drawing/2016/5/12/chartex" xmlns:cx5="http://schemas.microsoft.com/office/drawing/2016/5/11/chartex" xmlns:cx4="http://schemas.microsoft.com/office/drawing/2016/5/10/chartex" xmlns:cx3="http://schemas.microsoft.com/office/drawing/2016/5/9/chartex" xmlns:cx2="http://schemas.microsoft.com/office/drawing/2015/10/21/chartex">
                   <w:pict>
                     <v:line id="Straight Connector 4" o:spid="_x0000_s1026" style="position:absolute;z-index:251661312;visibility:visible;mso-wrap-style:square;mso-wrap-distance-left:9pt;mso-wrap-distance-top:0;mso-wrap-distance-right:9pt;mso-wrap-distance-bottom:0;mso-position-horizontal:absolute;mso-position-horizontal-relative:text;mso-position-vertical:absolute;mso-position-vertical-relative:text" from="44.7pt,13.35pt" to="231.4pt,13.35pt" o:gfxdata="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" strokecolor="black [3200]" strokeweight=".5pt">
                       <v:stroke joinstyle="miter"/>
@@ -269,7 +271,7 @@
                     </wp:anchor>
                   </w:drawing>
                 </mc:Choice>
-                <mc:Fallback xmlns:cx2="http://schemas.microsoft.com/office/drawing/2015/10/21/chartex" xmlns:cx3="http://schemas.microsoft.com/office/drawing/2016/5/9/chartex" xmlns:cx4="http://schemas.microsoft.com/office/drawing/2016/5/10/chartex" xmlns:cx5="http://schemas.microsoft.com/office/drawing/2016/5/11/chartex" xmlns:cx6="http://schemas.microsoft.com/office/drawing/2016/5/12/chartex" xmlns:cx7="http://schemas.microsoft.com/office/drawing/2016/5/13/chartex" xmlns:cx8="http://schemas.microsoft.com/office/drawing/2016/5/14/chartex" xmlns:aink="http://schemas.microsoft.com/office/drawing/2016/ink" xmlns:am3d="http://schemas.microsoft.com/office/drawing/2017/model3d" xmlns:w16cid="http://schemas.microsoft.com/office/word/2016/wordml/cid">
+                <mc:Fallback xmlns:w16cid="http://schemas.microsoft.com/office/word/2016/wordml/cid" xmlns:am3d="http://schemas.microsoft.com/office/drawing/2017/model3d" xmlns:aink="http://schemas.microsoft.com/office/drawing/2016/ink" xmlns:cx8="http://schemas.microsoft.com/office/drawing/2016/5/14/chartex" xmlns:cx7="http://schemas.microsoft.com/office/drawing/2016/5/13/chartex" xmlns:cx6="http://schemas.microsoft.com/office/drawing/2016/5/12/chartex" xmlns:cx5="http://schemas.microsoft.com/office/drawing/2016/5/11/chartex" xmlns:cx4="http://schemas.microsoft.com/office/drawing/2016/5/10/chartex" xmlns:cx3="http://schemas.microsoft.com/office/drawing/2016/5/9/chartex" xmlns:cx2="http://schemas.microsoft.com/office/drawing/2015/10/21/chartex">
                   <w:pict>
                     <v:line id="Straight Connector 2" o:spid="_x0000_s1026" style="position:absolute;z-index:251659264;visibility:visible;mso-wrap-style:square;mso-wrap-distance-left:9pt;mso-wrap-distance-top:0;mso-wrap-distance-right:9pt;mso-wrap-distance-bottom:0;mso-position-horizontal:absolute;mso-position-horizontal-relative:text;mso-position-vertical:absolute;mso-position-vertical-relative:text" from="123.65pt,13.4pt" to="297.15pt,13.4pt" o:gfxdata="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" strokecolor="black [3200]" strokeweight=".5pt">
                       <v:stroke joinstyle="miter"/>
@@ -3172,7 +3174,6 @@
                 <w:szCs w:val="20"/>
               </w:rPr>
             </w:pPr>
-            <w:bookmarkStart w:id="0" w:name="_GoBack"/>
             <w:r>
               <w:rPr>
                 <w:rFonts w:ascii="Segoe UI" w:hAnsi="Segoe UI" w:cs="Segoe UI"/>
@@ -3203,7 +3204,6 @@
               </w:rPr>
               <w:t>}</w:t>
             </w:r>
-            <w:bookmarkEnd w:id="0"/>
           </w:p>
         </w:tc>
         <w:tc>
@@ -6229,7 +6229,7 @@
                     </wp:anchor>
                   </w:drawing>
                 </mc:Choice>
-                <mc:Fallback xmlns:cx2="http://schemas.microsoft.com/office/drawing/2015/10/21/chartex" xmlns:cx3="http://schemas.microsoft.com/office/drawing/2016/5/9/chartex" xmlns:cx4="http://schemas.microsoft.com/office/drawing/2016/5/10/chartex" xmlns:cx5="http://schemas.microsoft.com/office/drawing/2016/5/11/chartex" xmlns:cx6="http://schemas.microsoft.com/office/drawing/2016/5/12/chartex" xmlns:cx7="http://schemas.microsoft.com/office/drawing/2016/5/13/chartex" xmlns:cx8="http://schemas.microsoft.com/office/drawing/2016/5/14/chartex" xmlns:aink="http://schemas.microsoft.com/office/drawing/2016/ink" xmlns:am3d="http://schemas.microsoft.com/office/drawing/2017/model3d" xmlns:w16cid="http://schemas.microsoft.com/office/word/2016/wordml/cid">
+                <mc:Fallback xmlns:w16cid="http://schemas.microsoft.com/office/word/2016/wordml/cid" xmlns:am3d="http://schemas.microsoft.com/office/drawing/2017/model3d" xmlns:aink="http://schemas.microsoft.com/office/drawing/2016/ink" xmlns:cx8="http://schemas.microsoft.com/office/drawing/2016/5/14/chartex" xmlns:cx7="http://schemas.microsoft.com/office/drawing/2016/5/13/chartex" xmlns:cx6="http://schemas.microsoft.com/office/drawing/2016/5/12/chartex" xmlns:cx5="http://schemas.microsoft.com/office/drawing/2016/5/11/chartex" xmlns:cx4="http://schemas.microsoft.com/office/drawing/2016/5/10/chartex" xmlns:cx3="http://schemas.microsoft.com/office/drawing/2016/5/9/chartex" xmlns:cx2="http://schemas.microsoft.com/office/drawing/2015/10/21/chartex">
                   <w:pict>
                     <v:line id="Straight Connector 7" o:spid="_x0000_s1026" style="position:absolute;z-index:251707392;visibility:visible;mso-wrap-style:square;mso-width-percent:0;mso-wrap-distance-left:9pt;mso-wrap-distance-top:0;mso-wrap-distance-right:9pt;mso-wrap-distance-bottom:0;mso-position-horizontal:absolute;mso-position-horizontal-relative:text;mso-position-vertical:absolute;mso-position-vertical-relative:text;mso-width-percent:0;mso-width-relative:margin" from="61.1pt,14.3pt" to="534.2pt,14.3pt" o:gfxdata="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" strokecolor="black [3200]" strokeweight=".5pt">
                       <v:stroke joinstyle="miter"/>
@@ -6299,7 +6299,7 @@
                     </wp:anchor>
                   </w:drawing>
                 </mc:Choice>
-                <mc:Fallback xmlns:cx2="http://schemas.microsoft.com/office/drawing/2015/10/21/chartex" xmlns:cx3="http://schemas.microsoft.com/office/drawing/2016/5/9/chartex" xmlns:cx4="http://schemas.microsoft.com/office/drawing/2016/5/10/chartex" xmlns:cx5="http://schemas.microsoft.com/office/drawing/2016/5/11/chartex" xmlns:cx6="http://schemas.microsoft.com/office/drawing/2016/5/12/chartex" xmlns:cx7="http://schemas.microsoft.com/office/drawing/2016/5/13/chartex" xmlns:cx8="http://schemas.microsoft.com/office/drawing/2016/5/14/chartex" xmlns:aink="http://schemas.microsoft.com/office/drawing/2016/ink" xmlns:am3d="http://schemas.microsoft.com/office/drawing/2017/model3d" xmlns:w16cid="http://schemas.microsoft.com/office/word/2016/wordml/cid">
+                <mc:Fallback xmlns:w16cid="http://schemas.microsoft.com/office/word/2016/wordml/cid" xmlns:am3d="http://schemas.microsoft.com/office/drawing/2017/model3d" xmlns:aink="http://schemas.microsoft.com/office/drawing/2016/ink" xmlns:cx8="http://schemas.microsoft.com/office/drawing/2016/5/14/chartex" xmlns:cx7="http://schemas.microsoft.com/office/drawing/2016/5/13/chartex" xmlns:cx6="http://schemas.microsoft.com/office/drawing/2016/5/12/chartex" xmlns:cx5="http://schemas.microsoft.com/office/drawing/2016/5/11/chartex" xmlns:cx4="http://schemas.microsoft.com/office/drawing/2016/5/10/chartex" xmlns:cx3="http://schemas.microsoft.com/office/drawing/2016/5/9/chartex" xmlns:cx2="http://schemas.microsoft.com/office/drawing/2015/10/21/chartex">
                   <w:pict>
                     <v:line id="Straight Connector 34" o:spid="_x0000_s1026" style="position:absolute;z-index:251710464;visibility:visible;mso-wrap-style:square;mso-width-percent:0;mso-wrap-distance-left:9pt;mso-wrap-distance-top:0;mso-wrap-distance-right:9pt;mso-wrap-distance-bottom:0;mso-position-horizontal:absolute;mso-position-horizontal-relative:text;mso-position-vertical:absolute;mso-position-vertical-relative:text;mso-width-percent:0;mso-width-relative:margin" from="-5.4pt,52.2pt" to="534.2pt,52.2pt" o:gfxdata="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" strokecolor="black [3200]" strokeweight=".5pt">
                       <v:stroke joinstyle="miter"/>
@@ -6369,7 +6369,7 @@
                     </wp:anchor>
                   </w:drawing>
                 </mc:Choice>
-                <mc:Fallback xmlns:cx2="http://schemas.microsoft.com/office/drawing/2015/10/21/chartex" xmlns:cx3="http://schemas.microsoft.com/office/drawing/2016/5/9/chartex" xmlns:cx4="http://schemas.microsoft.com/office/drawing/2016/5/10/chartex" xmlns:cx5="http://schemas.microsoft.com/office/drawing/2016/5/11/chartex" xmlns:cx6="http://schemas.microsoft.com/office/drawing/2016/5/12/chartex" xmlns:cx7="http://schemas.microsoft.com/office/drawing/2016/5/13/chartex" xmlns:cx8="http://schemas.microsoft.com/office/drawing/2016/5/14/chartex" xmlns:aink="http://schemas.microsoft.com/office/drawing/2016/ink" xmlns:am3d="http://schemas.microsoft.com/office/drawing/2017/model3d" xmlns:w16cid="http://schemas.microsoft.com/office/word/2016/wordml/cid">
+                <mc:Fallback xmlns:w16cid="http://schemas.microsoft.com/office/word/2016/wordml/cid" xmlns:am3d="http://schemas.microsoft.com/office/drawing/2017/model3d" xmlns:aink="http://schemas.microsoft.com/office/drawing/2016/ink" xmlns:cx8="http://schemas.microsoft.com/office/drawing/2016/5/14/chartex" xmlns:cx7="http://schemas.microsoft.com/office/drawing/2016/5/13/chartex" xmlns:cx6="http://schemas.microsoft.com/office/drawing/2016/5/12/chartex" xmlns:cx5="http://schemas.microsoft.com/office/drawing/2016/5/11/chartex" xmlns:cx4="http://schemas.microsoft.com/office/drawing/2016/5/10/chartex" xmlns:cx3="http://schemas.microsoft.com/office/drawing/2016/5/9/chartex" xmlns:cx2="http://schemas.microsoft.com/office/drawing/2015/10/21/chartex">
                   <w:pict>
                     <v:line id="Straight Connector 9" o:spid="_x0000_s1026" style="position:absolute;z-index:251709440;visibility:visible;mso-wrap-style:square;mso-width-percent:0;mso-wrap-distance-left:9pt;mso-wrap-distance-top:0;mso-wrap-distance-right:9pt;mso-wrap-distance-bottom:0;mso-position-horizontal:absolute;mso-position-horizontal-relative:text;mso-position-vertical:absolute;mso-position-vertical-relative:text;mso-width-percent:0;mso-width-relative:margin" from="-5.4pt,40.2pt" to="534.2pt,40.2pt" o:gfxdata="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" strokecolor="black [3200]" strokeweight=".5pt">
                       <v:stroke joinstyle="miter"/>
@@ -6439,7 +6439,7 @@
                     </wp:anchor>
                   </w:drawing>
                 </mc:Choice>
-                <mc:Fallback xmlns:cx2="http://schemas.microsoft.com/office/drawing/2015/10/21/chartex" xmlns:cx3="http://schemas.microsoft.com/office/drawing/2016/5/9/chartex" xmlns:cx4="http://schemas.microsoft.com/office/drawing/2016/5/10/chartex" xmlns:cx5="http://schemas.microsoft.com/office/drawing/2016/5/11/chartex" xmlns:cx6="http://schemas.microsoft.com/office/drawing/2016/5/12/chartex" xmlns:cx7="http://schemas.microsoft.com/office/drawing/2016/5/13/chartex" xmlns:cx8="http://schemas.microsoft.com/office/drawing/2016/5/14/chartex" xmlns:aink="http://schemas.microsoft.com/office/drawing/2016/ink" xmlns:am3d="http://schemas.microsoft.com/office/drawing/2017/model3d" xmlns:w16cid="http://schemas.microsoft.com/office/word/2016/wordml/cid">
+                <mc:Fallback xmlns:w16cid="http://schemas.microsoft.com/office/word/2016/wordml/cid" xmlns:am3d="http://schemas.microsoft.com/office/drawing/2017/model3d" xmlns:aink="http://schemas.microsoft.com/office/drawing/2016/ink" xmlns:cx8="http://schemas.microsoft.com/office/drawing/2016/5/14/chartex" xmlns:cx7="http://schemas.microsoft.com/office/drawing/2016/5/13/chartex" xmlns:cx6="http://schemas.microsoft.com/office/drawing/2016/5/12/chartex" xmlns:cx5="http://schemas.microsoft.com/office/drawing/2016/5/11/chartex" xmlns:cx4="http://schemas.microsoft.com/office/drawing/2016/5/10/chartex" xmlns:cx3="http://schemas.microsoft.com/office/drawing/2016/5/9/chartex" xmlns:cx2="http://schemas.microsoft.com/office/drawing/2015/10/21/chartex">
                   <w:pict>
                     <v:line id="Straight Connector 8" o:spid="_x0000_s1026" style="position:absolute;z-index:251708416;visibility:visible;mso-wrap-style:square;mso-width-percent:0;mso-wrap-distance-left:9pt;mso-wrap-distance-top:0;mso-wrap-distance-right:9pt;mso-wrap-distance-bottom:0;mso-position-horizontal:absolute;mso-position-horizontal-relative:text;mso-position-vertical:absolute;mso-position-vertical-relative:text;mso-width-percent:0;mso-width-relative:margin" from="-5.4pt,26.75pt" to="534.2pt,26.75pt" o:gfxdata="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" strokecolor="black [3200]" strokeweight=".5pt">
                       <v:stroke joinstyle="miter"/>
@@ -6690,15 +6690,18 @@
   <w:p>
     <w:pPr>
       <w:pStyle w:val="Header"/>
-      <w:jc w:val="center"/>
       <w:rPr>
         <w:b/>
+        <w:sz w:val="20"/>
+        <w:szCs w:val="20"/>
       </w:rPr>
     </w:pPr>
     <w:r>
       <w:rPr>
         <w:b/>
         <w:noProof/>
+        <w:sz w:val="20"/>
+        <w:szCs w:val="20"/>
       </w:rPr>
       <w:pict>
         <v:shapetype id="_x0000_t75" coordsize="21600,21600" o:spt="75" o:preferrelative="t" path="m@4@5l@4@11@9@11@9@5xe" filled="f" stroked="f">
@@ -6720,11 +6723,37 @@
           <v:path o:extrusionok="f" gradientshapeok="t" o:connecttype="rect"/>
           <o:lock v:ext="edit" aspectratio="t"/>
         </v:shapetype>
-        <v:shape id="WordPictureWatermark570675048" o:spid="_x0000_s2051" type="#_x0000_t75" style="position:absolute;left:0;text-align:left;margin-left:0;margin-top:0;width:537.95pt;height:539.25pt;z-index:-251656192;mso-position-horizontal:center;mso-position-horizontal-relative:margin;mso-position-vertical:center;mso-position-vertical-relative:margin" o:allowincell="f">
+        <v:shape id="WordPictureWatermark570675048" o:spid="_x0000_s2051" type="#_x0000_t75" style="position:absolute;margin-left:0;margin-top:0;width:537.95pt;height:539.25pt;z-index:-251656192;mso-position-horizontal:center;mso-position-horizontal-relative:margin;mso-position-vertical:center;mso-position-vertical-relative:margin" o:allowincell="f">
           <v:imagedata r:id="rId1" o:title="_10" gain="19661f" blacklevel="26214f" grayscale="t"/>
           <w10:wrap anchorx="margin" anchory="margin"/>
         </v:shape>
       </w:pict>
+    </w:r>
+    <w:r>
+      <w:rPr>
+        <w:b/>
+        <w:sz w:val="20"/>
+        <w:szCs w:val="20"/>
+      </w:rPr>
+      <w:t>Ref. No.: {</w:t>
+    </w:r>
+    <w:proofErr w:type="spellStart"/>
+    <w:r>
+      <w:rPr>
+        <w:b/>
+        <w:sz w:val="20"/>
+        <w:szCs w:val="20"/>
+      </w:rPr>
+      <w:t>reference_number</w:t>
+    </w:r>
+    <w:proofErr w:type="spellEnd"/>
+    <w:r>
+      <w:rPr>
+        <w:b/>
+        <w:sz w:val="20"/>
+        <w:szCs w:val="20"/>
+      </w:rPr>
+      <w:t>}</w:t>
     </w:r>
   </w:p>
 </w:hdr>
@@ -7560,7 +7589,7 @@
 </file>
 
 <file path=customXml/itemProps1.xml><?xml version="1.0" encoding="utf-8"?>
-<ds:datastoreItem xmlns:ds="http://schemas.openxmlformats.org/officeDocument/2006/customXml" ds:itemID="{CEFA381F-4602-4561-8ECF-6FD1B857E69C}">
+<ds:datastoreItem xmlns:ds="http://schemas.openxmlformats.org/officeDocument/2006/customXml" ds:itemID="{9EB74496-CEAE-4C17-BB17-79881245CE40}">
   <ds:schemaRefs>
     <ds:schemaRef ds:uri="http://schemas.openxmlformats.org/officeDocument/2006/bibliography"/>
   </ds:schemaRefs>

</xml_diff>